<commit_message>
patient end meeting setup correctly
</commit_message>
<xml_diff>
--- a/app/prescriptions/prescription-21-34.docx
+++ b/app/prescriptions/prescription-21-34.docx
@@ -19,7 +19,7 @@
           <w:sz w:val="24"/>
           <w:szCs w:val="24"/>
         </w:rPr>
-        <w:t xml:space="preserve">16 August, 2020</w:t>
+        <w:t xml:space="preserve">18 August, 2020</w:t>
       </w:r>
     </w:p>
     <w:p>
@@ -51,7 +51,7 @@
           <w:szCs w:val="24"/>
         </w:rPr>
         <w:br/>
-        <w:t xml:space="preserve">New Prescription  please work. Please.</w:t>
+        <w:t xml:space="preserve"/>
         <w:br/>
       </w:r>
     </w:p>
@@ -68,99 +68,6 @@
           <w:szCs w:val="24"/>
         </w:rPr>
         <w:t xml:space="preserve"/>
-      </w:r>
-    </w:p>
-    <w:p>
-      <w:pPr>
-        <w:pStyle w:val="Normal"/>
-        <w:spacing w:lineRule="auto" w:line="360"/>
-        <w:rPr>
-          <w:b/>
-          <w:b/>
-          <w:bCs/>
-        </w:rPr>
-      </w:pPr>
-      <w:r>
-        <w:rPr>
-          <w:b/>
-          <w:bCs/>
-          <w:color w:val="333333"/>
-          <w:sz w:val="24"/>
-          <w:szCs w:val="24"/>
-        </w:rPr>
-        <w:tab/>
-        <w:t>Prescribed Medicines</w:t>
-      </w:r>
-    </w:p>
-    <w:p>
-      <w:pPr>
-        <w:pStyle w:val="Normal"/>
-        <w:spacing w:lineRule="auto" w:line="360"/>
-        <w:rPr/>
-      </w:pPr>
-      <w:r>
-        <w:rPr>
-          <w:color w:val="333333"/>
-          <w:sz w:val="24"/>
-          <w:szCs w:val="24"/>
-        </w:rPr>
-        <w:t xml:space="preserve"/>
-      </w:r>
-    </w:p>
-    <w:p>
-      <w:pPr>
-        <w:pStyle w:val="Normal"/>
-        <w:spacing w:lineRule="auto" w:line="240"/>
-        <w:rPr/>
-      </w:pPr>
-      <w:r>
-        <w:rPr>
-          <w:color w:val="333333"/>
-          <w:sz w:val="24"/>
-          <w:szCs w:val="24"/>
-        </w:rPr>
-        <w:t xml:space="preserve"/>
-      </w:r>
-    </w:p>
-    <w:p>
-      <w:pPr>
-        <w:pStyle w:val="Normal"/>
-        <w:spacing w:lineRule="auto" w:line="240"/>
-        <w:rPr>
-          <w:color w:val="333333"/>
-          <w:sz w:val="24"/>
-          <w:szCs w:val="24"/>
-        </w:rPr>
-      </w:pPr>
-      <w:r>
-        <w:rPr>
-          <w:color w:val="333333"/>
-          <w:sz w:val="24"/>
-          <w:szCs w:val="24"/>
-        </w:rPr>
-      </w:r>
-    </w:p>
-    <w:p>
-      <w:pPr>
-        <w:pStyle w:val="Normal"/>
-        <w:numPr>
-          <w:ilvl w:val="0"/>
-          <w:numId w:val="1"/>
-        </w:numPr>
-        <w:spacing w:lineRule="auto" w:line="240"/>
-        <w:rPr/>
-      </w:pPr>
-      <w:r>
-        <w:rPr>
-          <w:color w:val="333333"/>
-          <w:sz w:val="24"/>
-          <w:szCs w:val="24"/>
-        </w:rPr>
-        <w:t xml:space="preserve">Please Medicine – morning,dinner – After Food – 30 Days</w:t>
-        <w:br/>
-        <w:br/>
-        <w:t xml:space="preserve">Medicine Remarks Please work</w:t>
-        <w:br/>
       </w:r>
     </w:p>
     <w:p>

</xml_diff>